<commit_message>
Word introducido dentro del repositorio
</commit_message>
<xml_diff>
--- a/Resolución Examen Sisin Tema 7.docx
+++ b/Resolución Examen Sisin Tema 7.docx
@@ -101,505 +101,1098 @@
         </w:rPr>
         <w:t xml:space="preserve">C) Facebook </w:t>
       </w:r>
-      <w:proofErr w:type="spellStart"/>
+    </w:p>
+    <w:p>
+      <w:r>
+        <w:t xml:space="preserve">D) LinkedIn </w:t>
+      </w:r>
+    </w:p>
+    <w:p>
+      <w:r>
+        <w:t xml:space="preserve">(0.60) ¿Cuál de los siguientes tipos de </w:t>
+      </w:r>
+      <w:proofErr w:type="gramStart"/>
+      <w:r>
+        <w:t>malware</w:t>
+      </w:r>
+      <w:proofErr w:type="gramEnd"/>
+      <w:r>
+        <w:t xml:space="preserve"> se reenvía a sí mismo para propagarse por las redes de ordenadores, y aunque no suele destruir datos, puede saturar y bloquear los sistemas por el uso excesivo de los recursos? </w:t>
+      </w:r>
+    </w:p>
+    <w:p>
+      <w:pPr>
+        <w:rPr>
+          <w:lang w:val="en-GB"/>
+        </w:rPr>
+      </w:pPr>
+      <w:r>
+        <w:rPr>
+          <w:lang w:val="en-GB"/>
+        </w:rPr>
+        <w:t xml:space="preserve">A) Virus </w:t>
+      </w:r>
+    </w:p>
+    <w:p>
+      <w:pPr>
+        <w:rPr>
+          <w:lang w:val="en-GB"/>
+        </w:rPr>
+      </w:pPr>
+      <w:r>
+        <w:rPr>
+          <w:lang w:val="en-GB"/>
+        </w:rPr>
+        <w:t xml:space="preserve">B) </w:t>
+      </w:r>
+      <w:proofErr w:type="spellStart"/>
+      <w:r>
+        <w:rPr>
+          <w:lang w:val="en-GB"/>
+        </w:rPr>
+        <w:t>Troyanos</w:t>
+      </w:r>
+      <w:proofErr w:type="spellEnd"/>
+      <w:r>
+        <w:rPr>
+          <w:lang w:val="en-GB"/>
+        </w:rPr>
+        <w:t xml:space="preserve"> </w:t>
+      </w:r>
+    </w:p>
+    <w:p>
+      <w:pPr>
+        <w:rPr>
+          <w:lang w:val="en-GB"/>
+        </w:rPr>
+      </w:pPr>
+      <w:r>
+        <w:rPr>
+          <w:lang w:val="en-GB"/>
+        </w:rPr>
+        <w:t xml:space="preserve">C) Spyware </w:t>
+      </w:r>
+    </w:p>
+    <w:p>
+      <w:r>
+        <w:t xml:space="preserve">D) Gusanos </w:t>
+      </w:r>
+    </w:p>
+    <w:p>
+      <w:r>
+        <w:t xml:space="preserve">(1.6) Para asegurar una instalación exitosa y segura de cualquier software, es necesario seguir una serie de pasos y cumplir con ciertos requisitos previos. Describe detalladamente cada uno de los siguientes aspectos necesarios antes y </w:t>
+      </w:r>
+      <w:r>
+        <w:lastRenderedPageBreak/>
+        <w:t xml:space="preserve">durante la instalación de software, explicando su importancia y el impacto que pueden tener en el proceso. </w:t>
+      </w:r>
+    </w:p>
+    <w:p>
+      <w:r>
+        <w:t xml:space="preserve">Parte Práctica: </w:t>
+      </w:r>
+    </w:p>
+    <w:p>
+      <w:r>
+        <w:t xml:space="preserve">Antes de proceder a la instalación de cualquier software, es fundamental cumplir con ciertos requisitos para garantizar una instalación y configuración correctas. En el contexto de la instalación y configuración de MySQL en un entorno virtualizado utilizando </w:t>
+      </w:r>
+      <w:proofErr w:type="spellStart"/>
+      <w:r>
+        <w:t>Vagrant</w:t>
+      </w:r>
+      <w:proofErr w:type="spellEnd"/>
+      <w:r>
+        <w:t xml:space="preserve"> y Ubuntu, es esencial seguir una serie de pasos previos que asegurarán que todo el proceso se lleve a cabo sin problemas. </w:t>
+      </w:r>
       <w:r>
         <w:rPr>
           <w:b/>
           <w:bCs/>
-          <w:lang w:val="en-GB"/>
-        </w:rPr>
-        <w:t>Módulo</w:t>
-      </w:r>
-      <w:proofErr w:type="spellEnd"/>
+        </w:rPr>
+        <w:t xml:space="preserve">Replica de forma práctica </w:t>
+      </w:r>
+      <w:r>
+        <w:t xml:space="preserve">los mismos teniendo en consideración los siguientes puntos clave: </w:t>
+      </w:r>
+    </w:p>
+    <w:p>
+      <w:r>
+        <w:t xml:space="preserve">Parte 1: </w:t>
+      </w:r>
+      <w:proofErr w:type="spellStart"/>
+      <w:r>
+        <w:t>Vagrant</w:t>
+      </w:r>
+      <w:proofErr w:type="spellEnd"/>
+      <w:r>
+        <w:t xml:space="preserve"> y Automatización </w:t>
+      </w:r>
+    </w:p>
+    <w:p>
+      <w:r>
+        <w:t xml:space="preserve">Pregunta: Configuración de </w:t>
+      </w:r>
+      <w:proofErr w:type="spellStart"/>
+      <w:r>
+        <w:t>Vagrant</w:t>
+      </w:r>
+      <w:proofErr w:type="spellEnd"/>
+      <w:r>
+        <w:t xml:space="preserve"> </w:t>
+      </w:r>
+    </w:p>
+    <w:p>
+      <w:r>
+        <w:t xml:space="preserve">¿Qué sistema operativo se debe especificar en el </w:t>
+      </w:r>
+      <w:proofErr w:type="spellStart"/>
+      <w:r>
+        <w:t>Vagrantfile</w:t>
+      </w:r>
+      <w:proofErr w:type="spellEnd"/>
+      <w:r>
+        <w:t xml:space="preserve"> si queremos un servidor virtual basado en Ubuntu? (0.23 puntos) </w:t>
+      </w:r>
+    </w:p>
+    <w:p>
+      <w:r>
+        <w:t xml:space="preserve">Si queremos un servidor virtual basado en </w:t>
+      </w:r>
+      <w:proofErr w:type="spellStart"/>
+      <w:r>
+        <w:t>Ubunto</w:t>
+      </w:r>
+      <w:proofErr w:type="spellEnd"/>
+      <w:r>
+        <w:t xml:space="preserve"> se utilizará:</w:t>
+      </w:r>
+      <w:r>
+        <w:t xml:space="preserve"> </w:t>
+      </w:r>
+      <w:proofErr w:type="spellStart"/>
+      <w:r>
+        <w:t>config.vm.box</w:t>
+      </w:r>
+      <w:proofErr w:type="spellEnd"/>
+      <w:r>
+        <w:t xml:space="preserve"> = "</w:t>
+      </w:r>
+      <w:proofErr w:type="spellStart"/>
+      <w:r>
+        <w:t>ubuntu</w:t>
+      </w:r>
+      <w:proofErr w:type="spellEnd"/>
+      <w:r>
+        <w:t>/xenial64"</w:t>
+      </w:r>
+      <w:r>
+        <w:t>.</w:t>
+      </w:r>
+    </w:p>
+    <w:p>
+      <w:r>
+        <w:t xml:space="preserve">Pregunta: Automatización con </w:t>
+      </w:r>
+      <w:proofErr w:type="spellStart"/>
+      <w:r>
+        <w:t>Vagrant</w:t>
+      </w:r>
+      <w:proofErr w:type="spellEnd"/>
+      <w:r>
+        <w:t xml:space="preserve"> </w:t>
+      </w:r>
+    </w:p>
+    <w:p>
+      <w:r>
+        <w:t xml:space="preserve">2. ¿Cómo podemos generar desde el entorno real un archivo llamado </w:t>
+      </w:r>
+      <w:proofErr w:type="spellStart"/>
+      <w:r>
+        <w:t>datos_menu.sql</w:t>
+      </w:r>
+      <w:proofErr w:type="spellEnd"/>
+      <w:r>
+        <w:t xml:space="preserve"> en /home/</w:t>
+      </w:r>
+      <w:proofErr w:type="spellStart"/>
+      <w:r>
+        <w:t>vagrant</w:t>
+      </w:r>
+      <w:proofErr w:type="spellEnd"/>
+      <w:r>
+        <w:t xml:space="preserve">/ de la virtualización? (0.69 puntos) </w:t>
+      </w:r>
+    </w:p>
+    <w:p>
+      <w:r>
+        <w:t xml:space="preserve">Parte 2: Instalación y Configuración de MySQL </w:t>
+      </w:r>
+    </w:p>
+    <w:p>
+      <w:r>
+        <w:t xml:space="preserve">Pregunta: Instalación y Configuración Inicial en Ubuntu </w:t>
+      </w:r>
+    </w:p>
+    <w:p>
+      <w:r>
+        <w:t xml:space="preserve">¿Cuál es el comando para elevar privilegios a </w:t>
+      </w:r>
+      <w:proofErr w:type="spellStart"/>
+      <w:r>
+        <w:t>superusuario</w:t>
+      </w:r>
+      <w:proofErr w:type="spellEnd"/>
+      <w:r>
+        <w:t>? (0.23 puntos)</w:t>
+      </w:r>
+    </w:p>
+    <w:p>
+      <w:r>
+        <w:t xml:space="preserve">El comando para elevar privilegios a </w:t>
+      </w:r>
+      <w:proofErr w:type="spellStart"/>
+      <w:r>
+        <w:t>superusuario</w:t>
+      </w:r>
+      <w:proofErr w:type="spellEnd"/>
+      <w:r>
+        <w:t xml:space="preserve"> es “sudo su”.</w:t>
+      </w:r>
+      <w:r>
+        <w:t xml:space="preserve"> </w:t>
+      </w:r>
+    </w:p>
+    <w:p>
+      <w:r>
+        <w:t xml:space="preserve">¿Cuál es el primer comando que se debe ejecutar para actualizar los paquetes de una máquina virtual en Ubuntu? (0.46 puntos) </w:t>
+      </w:r>
       <w:r>
         <w:rPr>
           <w:b/>
           <w:bCs/>
-          <w:lang w:val="en-GB"/>
-        </w:rPr>
-        <w:t xml:space="preserve">: SISIN Tema 7 </w:t>
-      </w:r>
-    </w:p>
-    <w:p/>
-    <w:p>
-      <w:r>
-        <w:t xml:space="preserve">D) LinkedIn </w:t>
-      </w:r>
-    </w:p>
-    <w:p>
-      <w:r>
-        <w:t xml:space="preserve">(0.60) ¿Cuál de los siguientes tipos de </w:t>
+        </w:rPr>
+        <w:t xml:space="preserve">Módulo: SISIN Tema 7 </w:t>
+      </w:r>
+    </w:p>
+    <w:p>
+      <w:r>
+        <w:t xml:space="preserve">El comando para actualizar los paquetes en una máquina virtual en Ubuntu es “sudo </w:t>
+      </w:r>
+      <w:proofErr w:type="spellStart"/>
+      <w:r>
+        <w:t>apt</w:t>
+      </w:r>
+      <w:proofErr w:type="spellEnd"/>
+      <w:r>
+        <w:t xml:space="preserve"> </w:t>
+      </w:r>
+      <w:proofErr w:type="spellStart"/>
+      <w:r>
+        <w:t>update</w:t>
+      </w:r>
+      <w:proofErr w:type="spellEnd"/>
+      <w:r>
+        <w:t>”.</w:t>
+      </w:r>
+    </w:p>
+    <w:p>
+      <w:r>
+        <w:t xml:space="preserve">¿Qué comando se utiliza para instalar el servidor MySQL en Ubuntu? (0.46 puntos) </w:t>
+      </w:r>
+    </w:p>
+    <w:p>
+      <w:r>
+        <w:t>El comando empleado para instalar MYSQL es “</w:t>
+      </w:r>
+      <w:r>
+        <w:t xml:space="preserve">sudo </w:t>
+      </w:r>
+      <w:proofErr w:type="spellStart"/>
+      <w:r>
+        <w:t>apt</w:t>
+      </w:r>
+      <w:proofErr w:type="spellEnd"/>
+      <w:r>
+        <w:t xml:space="preserve"> </w:t>
+      </w:r>
+      <w:proofErr w:type="spellStart"/>
+      <w:r>
+        <w:t>install</w:t>
+      </w:r>
+      <w:proofErr w:type="spellEnd"/>
+      <w:r>
+        <w:t xml:space="preserve"> </w:t>
+      </w:r>
+      <w:proofErr w:type="spellStart"/>
+      <w:r>
+        <w:t>mysql</w:t>
+      </w:r>
+      <w:proofErr w:type="spellEnd"/>
+      <w:r>
+        <w:t>-server</w:t>
+      </w:r>
+      <w:r>
+        <w:t>”</w:t>
+      </w:r>
+    </w:p>
+    <w:p>
+      <w:r>
+        <w:t xml:space="preserve">¿Qué comandos se utilizan para iniciar, verificar el estado y habilitar el servidor MySQL para que inicie automáticamente al arrancar el sistema? (0.48 puntos) </w:t>
+      </w:r>
+    </w:p>
+    <w:p>
+      <w:r>
+        <w:t xml:space="preserve">Los comandos para realizar lo solicitado son: </w:t>
+      </w:r>
+    </w:p>
+    <w:p>
+      <w:r>
+        <w:t>--</w:t>
+      </w:r>
+      <w:r>
+        <w:t xml:space="preserve">sudo </w:t>
+      </w:r>
+      <w:proofErr w:type="spellStart"/>
+      <w:r>
+        <w:t>systemctl</w:t>
+      </w:r>
+      <w:proofErr w:type="spellEnd"/>
+      <w:r>
+        <w:t xml:space="preserve"> </w:t>
+      </w:r>
+      <w:proofErr w:type="spellStart"/>
+      <w:r>
+        <w:t>start</w:t>
+      </w:r>
+      <w:proofErr w:type="spellEnd"/>
+      <w:r>
+        <w:t xml:space="preserve"> </w:t>
+      </w:r>
+      <w:proofErr w:type="spellStart"/>
+      <w:r>
+        <w:t>mysql</w:t>
+      </w:r>
+      <w:proofErr w:type="spellEnd"/>
+    </w:p>
+    <w:p>
+      <w:pPr>
+        <w:rPr>
+          <w:lang w:val="en-GB"/>
+        </w:rPr>
+      </w:pPr>
+      <w:r>
+        <w:rPr>
+          <w:lang w:val="en-GB"/>
+        </w:rPr>
+        <w:lastRenderedPageBreak/>
+        <w:t>--</w:t>
+      </w:r>
+      <w:proofErr w:type="spellStart"/>
+      <w:r>
+        <w:rPr>
+          <w:lang w:val="en-GB"/>
+        </w:rPr>
+        <w:t>sudo</w:t>
+      </w:r>
+      <w:proofErr w:type="spellEnd"/>
+      <w:r>
+        <w:rPr>
+          <w:lang w:val="en-GB"/>
+        </w:rPr>
+        <w:t xml:space="preserve"> </w:t>
+      </w:r>
+      <w:proofErr w:type="spellStart"/>
+      <w:r>
+        <w:rPr>
+          <w:lang w:val="en-GB"/>
+        </w:rPr>
+        <w:t>systemctl</w:t>
+      </w:r>
+      <w:proofErr w:type="spellEnd"/>
+      <w:r>
+        <w:rPr>
+          <w:lang w:val="en-GB"/>
+        </w:rPr>
+        <w:t xml:space="preserve"> status </w:t>
+      </w:r>
+      <w:proofErr w:type="spellStart"/>
+      <w:r>
+        <w:rPr>
+          <w:lang w:val="en-GB"/>
+        </w:rPr>
+        <w:t>mysql</w:t>
+      </w:r>
+      <w:proofErr w:type="spellEnd"/>
+    </w:p>
+    <w:p>
+      <w:r>
+        <w:t xml:space="preserve">--sudo </w:t>
+      </w:r>
+      <w:proofErr w:type="spellStart"/>
+      <w:r>
+        <w:t>systemctl</w:t>
+      </w:r>
+      <w:proofErr w:type="spellEnd"/>
+      <w:r>
+        <w:t xml:space="preserve"> </w:t>
+      </w:r>
+      <w:proofErr w:type="spellStart"/>
+      <w:r>
+        <w:t>enable</w:t>
+      </w:r>
+      <w:proofErr w:type="spellEnd"/>
+      <w:r>
+        <w:t xml:space="preserve"> </w:t>
+      </w:r>
+      <w:proofErr w:type="spellStart"/>
+      <w:r>
+        <w:t>mysql</w:t>
+      </w:r>
+      <w:proofErr w:type="spellEnd"/>
+    </w:p>
+    <w:p>
+      <w:r>
+        <w:t xml:space="preserve">Pregunta: Configuración del Usuario </w:t>
+      </w:r>
+      <w:proofErr w:type="spellStart"/>
+      <w:r>
+        <w:t>Root</w:t>
+      </w:r>
+      <w:proofErr w:type="spellEnd"/>
+      <w:r>
+        <w:t xml:space="preserve"> en MySQL </w:t>
+      </w:r>
+    </w:p>
+    <w:p>
+      <w:r>
+        <w:t xml:space="preserve">¿Qué comando se utiliza para acceder a MySQL como usuario </w:t>
+      </w:r>
+      <w:proofErr w:type="spellStart"/>
+      <w:r>
+        <w:t>root</w:t>
+      </w:r>
+      <w:proofErr w:type="spellEnd"/>
+      <w:r>
+        <w:t xml:space="preserve"> después de la instalación? (0.46 puntos) </w:t>
+      </w:r>
+    </w:p>
+    <w:p>
+      <w:r>
+        <w:t xml:space="preserve">El comando que se utiliza para acceder a MYSQL como </w:t>
+      </w:r>
+      <w:proofErr w:type="spellStart"/>
+      <w:r>
+        <w:t>root</w:t>
+      </w:r>
+      <w:proofErr w:type="spellEnd"/>
+      <w:r>
+        <w:t xml:space="preserve"> es: “</w:t>
+      </w:r>
+      <w:proofErr w:type="spellStart"/>
+      <w:r>
+        <w:t>mysql</w:t>
+      </w:r>
+      <w:proofErr w:type="spellEnd"/>
+      <w:r>
+        <w:t xml:space="preserve"> -u </w:t>
+      </w:r>
+      <w:proofErr w:type="spellStart"/>
+      <w:r>
+        <w:t>root</w:t>
+      </w:r>
+      <w:proofErr w:type="spellEnd"/>
+      <w:r>
+        <w:t xml:space="preserve"> -p</w:t>
+      </w:r>
+      <w:r>
+        <w:t>”</w:t>
+      </w:r>
+    </w:p>
+    <w:p>
+      <w:r>
+        <w:t xml:space="preserve">¿Cómo se crea una base de datos llamada </w:t>
+      </w:r>
+      <w:proofErr w:type="spellStart"/>
+      <w:r>
+        <w:t>gestion_restaurante</w:t>
+      </w:r>
+      <w:proofErr w:type="spellEnd"/>
+      <w:r>
+        <w:t xml:space="preserve">? (0.46 puntos) </w:t>
+      </w:r>
+    </w:p>
+    <w:p>
+      <w:r>
+        <w:t xml:space="preserve">Para crear una base de datos llamada así habría que usar el </w:t>
       </w:r>
       <w:proofErr w:type="gramStart"/>
       <w:r>
-        <w:t>malware</w:t>
+        <w:t>comando  “</w:t>
       </w:r>
       <w:proofErr w:type="gramEnd"/>
       <w:r>
-        <w:t xml:space="preserve"> se reenvía a sí mismo para propagarse por las redes de ordenadores, y aunque no suele destruir datos, puede saturar y bloquear los sistemas por el uso excesivo de los recursos? </w:t>
+        <w:t xml:space="preserve">CREATE DATABASE </w:t>
+      </w:r>
+      <w:proofErr w:type="spellStart"/>
+      <w:r>
+        <w:t>gestión_restaurante</w:t>
+      </w:r>
+      <w:proofErr w:type="spellEnd"/>
+      <w:r>
+        <w:t>;”</w:t>
+      </w:r>
+    </w:p>
+    <w:p>
+      <w:r>
+        <w:t xml:space="preserve">Escribe el comando SQL para crear la tabla </w:t>
+      </w:r>
+      <w:proofErr w:type="spellStart"/>
+      <w:r>
+        <w:t>menu</w:t>
+      </w:r>
+      <w:proofErr w:type="spellEnd"/>
+      <w:r>
+        <w:t xml:space="preserve"> con las siguientes columnas: </w:t>
+      </w:r>
+      <w:proofErr w:type="spellStart"/>
+      <w:r>
+        <w:t>idPlato</w:t>
+      </w:r>
+      <w:proofErr w:type="spellEnd"/>
+      <w:r>
+        <w:t xml:space="preserve">, nombre, </w:t>
+      </w:r>
+      <w:proofErr w:type="spellStart"/>
+      <w:r>
+        <w:t>descripcion</w:t>
+      </w:r>
+      <w:proofErr w:type="spellEnd"/>
+      <w:r>
+        <w:t xml:space="preserve">, precio, </w:t>
+      </w:r>
+      <w:proofErr w:type="spellStart"/>
+      <w:r>
+        <w:t>categoria</w:t>
+      </w:r>
+      <w:proofErr w:type="spellEnd"/>
+      <w:r>
+        <w:t xml:space="preserve">. (0.69 puntos) </w:t>
       </w:r>
     </w:p>
     <w:p>
       <w:pPr>
-        <w:rPr>
-          <w:lang w:val="en-GB"/>
+        <w:autoSpaceDE w:val="0"/>
+        <w:autoSpaceDN w:val="0"/>
+        <w:adjustRightInd w:val="0"/>
+        <w:spacing w:after="0" w:line="240" w:lineRule="auto"/>
+        <w:rPr>
+          <w:rFonts w:ascii="Lucida Console" w:hAnsi="Lucida Console" w:cs="Lucida Console"/>
+          <w:kern w:val="0"/>
+          <w:sz w:val="18"/>
+          <w:szCs w:val="18"/>
         </w:rPr>
       </w:pPr>
       <w:r>
-        <w:rPr>
-          <w:lang w:val="en-GB"/>
-        </w:rPr>
-        <w:t xml:space="preserve">A) Virus </w:t>
+        <w:t xml:space="preserve">Para crear la tabla es: </w:t>
+      </w:r>
+      <w:r>
+        <w:rPr>
+          <w:rFonts w:ascii="Lucida Console" w:hAnsi="Lucida Console" w:cs="Lucida Console"/>
+          <w:kern w:val="0"/>
+          <w:sz w:val="18"/>
+          <w:szCs w:val="18"/>
+        </w:rPr>
+        <w:t xml:space="preserve">CREATE TABLE </w:t>
+      </w:r>
+      <w:proofErr w:type="spellStart"/>
+      <w:r>
+        <w:rPr>
+          <w:rFonts w:ascii="Lucida Console" w:hAnsi="Lucida Console" w:cs="Lucida Console"/>
+          <w:kern w:val="0"/>
+          <w:sz w:val="18"/>
+          <w:szCs w:val="18"/>
+        </w:rPr>
+        <w:t>menu</w:t>
+      </w:r>
+      <w:proofErr w:type="spellEnd"/>
+      <w:r>
+        <w:rPr>
+          <w:rFonts w:ascii="Lucida Console" w:hAnsi="Lucida Console" w:cs="Lucida Console"/>
+          <w:kern w:val="0"/>
+          <w:sz w:val="18"/>
+          <w:szCs w:val="18"/>
+        </w:rPr>
+        <w:t xml:space="preserve"> (</w:t>
       </w:r>
     </w:p>
     <w:p>
       <w:pPr>
-        <w:rPr>
+        <w:autoSpaceDE w:val="0"/>
+        <w:autoSpaceDN w:val="0"/>
+        <w:adjustRightInd w:val="0"/>
+        <w:spacing w:after="0" w:line="240" w:lineRule="auto"/>
+        <w:rPr>
+          <w:rFonts w:ascii="Lucida Console" w:hAnsi="Lucida Console" w:cs="Lucida Console"/>
+          <w:kern w:val="0"/>
+          <w:sz w:val="18"/>
+          <w:szCs w:val="18"/>
           <w:lang w:val="en-GB"/>
         </w:rPr>
       </w:pPr>
       <w:r>
         <w:rPr>
-          <w:lang w:val="en-GB"/>
-        </w:rPr>
-        <w:t xml:space="preserve">B) </w:t>
-      </w:r>
-      <w:proofErr w:type="spellStart"/>
-      <w:r>
-        <w:rPr>
-          <w:lang w:val="en-GB"/>
-        </w:rPr>
-        <w:t>Troyanos</w:t>
-      </w:r>
-      <w:proofErr w:type="spellEnd"/>
-      <w:r>
-        <w:rPr>
+          <w:rFonts w:ascii="Lucida Console" w:hAnsi="Lucida Console" w:cs="Lucida Console"/>
+          <w:kern w:val="0"/>
+          <w:sz w:val="18"/>
+          <w:szCs w:val="18"/>
+          <w:lang w:val="en-GB"/>
+        </w:rPr>
+        <w:t xml:space="preserve">    -&gt; </w:t>
+      </w:r>
+      <w:proofErr w:type="spellStart"/>
+      <w:r>
+        <w:rPr>
+          <w:rFonts w:ascii="Lucida Console" w:hAnsi="Lucida Console" w:cs="Lucida Console"/>
+          <w:kern w:val="0"/>
+          <w:sz w:val="18"/>
+          <w:szCs w:val="18"/>
+          <w:lang w:val="en-GB"/>
+        </w:rPr>
+        <w:t>idPlato</w:t>
+      </w:r>
+      <w:proofErr w:type="spellEnd"/>
+      <w:r>
+        <w:rPr>
+          <w:rFonts w:ascii="Lucida Console" w:hAnsi="Lucida Console" w:cs="Lucida Console"/>
+          <w:kern w:val="0"/>
+          <w:sz w:val="18"/>
+          <w:szCs w:val="18"/>
+          <w:lang w:val="en-GB"/>
+        </w:rPr>
+        <w:t xml:space="preserve"> INT AUTO_INCREMENT PRIMARY KEY,</w:t>
+      </w:r>
+    </w:p>
+    <w:p>
+      <w:pPr>
+        <w:autoSpaceDE w:val="0"/>
+        <w:autoSpaceDN w:val="0"/>
+        <w:adjustRightInd w:val="0"/>
+        <w:spacing w:after="0" w:line="240" w:lineRule="auto"/>
+        <w:rPr>
+          <w:rFonts w:ascii="Lucida Console" w:hAnsi="Lucida Console" w:cs="Lucida Console"/>
+          <w:kern w:val="0"/>
+          <w:sz w:val="18"/>
+          <w:szCs w:val="18"/>
+          <w:lang w:val="en-GB"/>
+        </w:rPr>
+      </w:pPr>
+      <w:r>
+        <w:rPr>
+          <w:rFonts w:ascii="Lucida Console" w:hAnsi="Lucida Console" w:cs="Lucida Console"/>
+          <w:kern w:val="0"/>
+          <w:sz w:val="18"/>
+          <w:szCs w:val="18"/>
+          <w:lang w:val="en-GB"/>
+        </w:rPr>
+        <w:t xml:space="preserve">    -&gt; </w:t>
+      </w:r>
+      <w:proofErr w:type="spellStart"/>
+      <w:r>
+        <w:rPr>
+          <w:rFonts w:ascii="Lucida Console" w:hAnsi="Lucida Console" w:cs="Lucida Console"/>
+          <w:kern w:val="0"/>
+          <w:sz w:val="18"/>
+          <w:szCs w:val="18"/>
+          <w:lang w:val="en-GB"/>
+        </w:rPr>
+        <w:t>nombre</w:t>
+      </w:r>
+      <w:proofErr w:type="spellEnd"/>
+      <w:r>
+        <w:rPr>
+          <w:rFonts w:ascii="Lucida Console" w:hAnsi="Lucida Console" w:cs="Lucida Console"/>
+          <w:kern w:val="0"/>
+          <w:sz w:val="18"/>
+          <w:szCs w:val="18"/>
           <w:lang w:val="en-GB"/>
         </w:rPr>
         <w:t xml:space="preserve"> </w:t>
       </w:r>
+      <w:proofErr w:type="gramStart"/>
+      <w:r>
+        <w:rPr>
+          <w:rFonts w:ascii="Lucida Console" w:hAnsi="Lucida Console" w:cs="Lucida Console"/>
+          <w:kern w:val="0"/>
+          <w:sz w:val="18"/>
+          <w:szCs w:val="18"/>
+          <w:lang w:val="en-GB"/>
+        </w:rPr>
+        <w:t>VARCHAR(</w:t>
+      </w:r>
+      <w:proofErr w:type="gramEnd"/>
+      <w:r>
+        <w:rPr>
+          <w:rFonts w:ascii="Lucida Console" w:hAnsi="Lucida Console" w:cs="Lucida Console"/>
+          <w:kern w:val="0"/>
+          <w:sz w:val="18"/>
+          <w:szCs w:val="18"/>
+          <w:lang w:val="en-GB"/>
+        </w:rPr>
+        <w:t>100) NOT NULL,</w:t>
+      </w:r>
     </w:p>
     <w:p>
       <w:pPr>
-        <w:rPr>
+        <w:autoSpaceDE w:val="0"/>
+        <w:autoSpaceDN w:val="0"/>
+        <w:adjustRightInd w:val="0"/>
+        <w:spacing w:after="0" w:line="240" w:lineRule="auto"/>
+        <w:rPr>
+          <w:rFonts w:ascii="Lucida Console" w:hAnsi="Lucida Console" w:cs="Lucida Console"/>
+          <w:kern w:val="0"/>
+          <w:sz w:val="18"/>
+          <w:szCs w:val="18"/>
           <w:lang w:val="en-GB"/>
         </w:rPr>
       </w:pPr>
       <w:r>
         <w:rPr>
-          <w:lang w:val="en-GB"/>
-        </w:rPr>
-        <w:t xml:space="preserve">C) Spyware </w:t>
-      </w:r>
-    </w:p>
-    <w:p>
-      <w:r>
-        <w:t xml:space="preserve">D) Gusanos </w:t>
-      </w:r>
-    </w:p>
-    <w:p>
-      <w:r>
-        <w:t xml:space="preserve">(1.6) Para asegurar una instalación exitosa y segura de cualquier software, es necesario seguir una serie de pasos y cumplir con ciertos requisitos previos. </w:t>
-      </w:r>
+          <w:rFonts w:ascii="Lucida Console" w:hAnsi="Lucida Console" w:cs="Lucida Console"/>
+          <w:kern w:val="0"/>
+          <w:sz w:val="18"/>
+          <w:szCs w:val="18"/>
+          <w:lang w:val="en-GB"/>
+        </w:rPr>
+        <w:t xml:space="preserve">    -&gt; </w:t>
+      </w:r>
+      <w:proofErr w:type="spellStart"/>
+      <w:r>
+        <w:rPr>
+          <w:rFonts w:ascii="Lucida Console" w:hAnsi="Lucida Console" w:cs="Lucida Console"/>
+          <w:kern w:val="0"/>
+          <w:sz w:val="18"/>
+          <w:szCs w:val="18"/>
+          <w:lang w:val="en-GB"/>
+        </w:rPr>
+        <w:t>descripcion</w:t>
+      </w:r>
+      <w:proofErr w:type="spellEnd"/>
+      <w:r>
+        <w:rPr>
+          <w:rFonts w:ascii="Lucida Console" w:hAnsi="Lucida Console" w:cs="Lucida Console"/>
+          <w:kern w:val="0"/>
+          <w:sz w:val="18"/>
+          <w:szCs w:val="18"/>
+          <w:lang w:val="en-GB"/>
+        </w:rPr>
+        <w:t xml:space="preserve"> </w:t>
+      </w:r>
+      <w:proofErr w:type="gramStart"/>
+      <w:r>
+        <w:rPr>
+          <w:rFonts w:ascii="Lucida Console" w:hAnsi="Lucida Console" w:cs="Lucida Console"/>
+          <w:kern w:val="0"/>
+          <w:sz w:val="18"/>
+          <w:szCs w:val="18"/>
+          <w:lang w:val="en-GB"/>
+        </w:rPr>
+        <w:t>VARCHAR(</w:t>
+      </w:r>
+      <w:proofErr w:type="gramEnd"/>
+      <w:r>
+        <w:rPr>
+          <w:rFonts w:ascii="Lucida Console" w:hAnsi="Lucida Console" w:cs="Lucida Console"/>
+          <w:kern w:val="0"/>
+          <w:sz w:val="18"/>
+          <w:szCs w:val="18"/>
+          <w:lang w:val="en-GB"/>
+        </w:rPr>
+        <w:t>200) NOT NULL,</w:t>
+      </w:r>
+    </w:p>
+    <w:p>
+      <w:pPr>
+        <w:autoSpaceDE w:val="0"/>
+        <w:autoSpaceDN w:val="0"/>
+        <w:adjustRightInd w:val="0"/>
+        <w:spacing w:after="0" w:line="240" w:lineRule="auto"/>
+        <w:rPr>
+          <w:rFonts w:ascii="Lucida Console" w:hAnsi="Lucida Console" w:cs="Lucida Console"/>
+          <w:kern w:val="0"/>
+          <w:sz w:val="18"/>
+          <w:szCs w:val="18"/>
+          <w:lang w:val="en-GB"/>
+        </w:rPr>
+      </w:pPr>
+      <w:r>
+        <w:rPr>
+          <w:rFonts w:ascii="Lucida Console" w:hAnsi="Lucida Console" w:cs="Lucida Console"/>
+          <w:kern w:val="0"/>
+          <w:sz w:val="18"/>
+          <w:szCs w:val="18"/>
+          <w:lang w:val="en-GB"/>
+        </w:rPr>
+        <w:t xml:space="preserve">    -&gt; </w:t>
+      </w:r>
+      <w:proofErr w:type="spellStart"/>
+      <w:r>
+        <w:rPr>
+          <w:rFonts w:ascii="Lucida Console" w:hAnsi="Lucida Console" w:cs="Lucida Console"/>
+          <w:kern w:val="0"/>
+          <w:sz w:val="18"/>
+          <w:szCs w:val="18"/>
+          <w:lang w:val="en-GB"/>
+        </w:rPr>
+        <w:t>precio</w:t>
+      </w:r>
+      <w:proofErr w:type="spellEnd"/>
+      <w:r>
+        <w:rPr>
+          <w:rFonts w:ascii="Lucida Console" w:hAnsi="Lucida Console" w:cs="Lucida Console"/>
+          <w:kern w:val="0"/>
+          <w:sz w:val="18"/>
+          <w:szCs w:val="18"/>
+          <w:lang w:val="en-GB"/>
+        </w:rPr>
+        <w:t xml:space="preserve"> FLOAT NOT NULL,</w:t>
+      </w:r>
+    </w:p>
+    <w:p>
+      <w:pPr>
+        <w:autoSpaceDE w:val="0"/>
+        <w:autoSpaceDN w:val="0"/>
+        <w:adjustRightInd w:val="0"/>
+        <w:spacing w:after="0" w:line="240" w:lineRule="auto"/>
+        <w:rPr>
+          <w:rFonts w:ascii="Lucida Console" w:hAnsi="Lucida Console" w:cs="Lucida Console"/>
+          <w:kern w:val="0"/>
+          <w:sz w:val="18"/>
+          <w:szCs w:val="18"/>
+          <w:lang w:val="en-GB"/>
+        </w:rPr>
+      </w:pPr>
+      <w:r>
+        <w:rPr>
+          <w:rFonts w:ascii="Lucida Console" w:hAnsi="Lucida Console" w:cs="Lucida Console"/>
+          <w:kern w:val="0"/>
+          <w:sz w:val="18"/>
+          <w:szCs w:val="18"/>
+          <w:lang w:val="en-GB"/>
+        </w:rPr>
+        <w:t xml:space="preserve">    -&gt; </w:t>
+      </w:r>
+      <w:proofErr w:type="spellStart"/>
+      <w:r>
+        <w:rPr>
+          <w:rFonts w:ascii="Lucida Console" w:hAnsi="Lucida Console" w:cs="Lucida Console"/>
+          <w:kern w:val="0"/>
+          <w:sz w:val="18"/>
+          <w:szCs w:val="18"/>
+          <w:lang w:val="en-GB"/>
+        </w:rPr>
+        <w:t>categoria</w:t>
+      </w:r>
+      <w:proofErr w:type="spellEnd"/>
+      <w:r>
+        <w:rPr>
+          <w:rFonts w:ascii="Lucida Console" w:hAnsi="Lucida Console" w:cs="Lucida Console"/>
+          <w:kern w:val="0"/>
+          <w:sz w:val="18"/>
+          <w:szCs w:val="18"/>
+          <w:lang w:val="en-GB"/>
+        </w:rPr>
+        <w:t xml:space="preserve"> </w:t>
+      </w:r>
+      <w:proofErr w:type="gramStart"/>
+      <w:r>
+        <w:rPr>
+          <w:rFonts w:ascii="Lucida Console" w:hAnsi="Lucida Console" w:cs="Lucida Console"/>
+          <w:kern w:val="0"/>
+          <w:sz w:val="18"/>
+          <w:szCs w:val="18"/>
+          <w:lang w:val="en-GB"/>
+        </w:rPr>
+        <w:t>VARCHAR(</w:t>
+      </w:r>
+      <w:proofErr w:type="gramEnd"/>
+      <w:r>
+        <w:rPr>
+          <w:rFonts w:ascii="Lucida Console" w:hAnsi="Lucida Console" w:cs="Lucida Console"/>
+          <w:kern w:val="0"/>
+          <w:sz w:val="18"/>
+          <w:szCs w:val="18"/>
+          <w:lang w:val="en-GB"/>
+        </w:rPr>
+        <w:t>100) NOT NULL);</w:t>
+      </w:r>
+    </w:p>
+    <w:p>
+      <w:pPr>
+        <w:autoSpaceDE w:val="0"/>
+        <w:autoSpaceDN w:val="0"/>
+        <w:adjustRightInd w:val="0"/>
+        <w:spacing w:after="0" w:line="240" w:lineRule="auto"/>
+        <w:rPr>
+          <w:rFonts w:ascii="Lucida Console" w:hAnsi="Lucida Console" w:cs="Lucida Console"/>
+          <w:kern w:val="0"/>
+          <w:sz w:val="18"/>
+          <w:szCs w:val="18"/>
+          <w:lang w:val="en-GB"/>
+        </w:rPr>
+      </w:pPr>
+    </w:p>
+    <w:p>
+      <w:r>
+        <w:t xml:space="preserve">Parte 3: Administración de MySQL con </w:t>
+      </w:r>
+      <w:proofErr w:type="spellStart"/>
+      <w:r>
+        <w:t>Vagrant</w:t>
+      </w:r>
+      <w:proofErr w:type="spellEnd"/>
+      <w:r>
+        <w:t xml:space="preserve"> </w:t>
+      </w:r>
+    </w:p>
+    <w:p>
+      <w:r>
+        <w:t xml:space="preserve">Pregunta: Gestión de la Base de Datos y Tabla </w:t>
+      </w:r>
+    </w:p>
+    <w:p>
+      <w:r>
+        <w:t xml:space="preserve">¿Cómo se carga el archivo </w:t>
+      </w:r>
+      <w:proofErr w:type="spellStart"/>
+      <w:r>
+        <w:t>datos_menu.sql</w:t>
+      </w:r>
+      <w:proofErr w:type="spellEnd"/>
+      <w:r>
+        <w:t xml:space="preserve"> en MySQL desde la máquina virtual? (0.46 puntos) </w:t>
+      </w:r>
+    </w:p>
+    <w:p>
+      <w:r>
+        <w:t xml:space="preserve">El archivo se carga mediante el comando </w:t>
+      </w:r>
+      <w:r>
+        <w:t>“</w:t>
+      </w:r>
+      <w:r>
+        <w:t xml:space="preserve">SOURCE </w:t>
+      </w:r>
+      <w:proofErr w:type="spellStart"/>
+      <w:r>
+        <w:t>men</w:t>
+      </w:r>
+      <w:r>
+        <w:t>u</w:t>
+      </w:r>
+      <w:r>
+        <w:t>.sql</w:t>
+      </w:r>
+      <w:proofErr w:type="spellEnd"/>
+      <w:r>
+        <w:t>”</w:t>
+      </w:r>
+      <w:r>
+        <w:t>.</w:t>
+      </w:r>
+    </w:p>
+    <w:p>
+      <w:r>
+        <w:t xml:space="preserve">¿Qué comando se utiliza para detener el servicio MySQL? (0.46 puntos) </w:t>
+      </w:r>
+    </w:p>
+    <w:p>
+      <w:r>
+        <w:t xml:space="preserve">El comando para detener el servicio de MYSQL ES “sudo </w:t>
+      </w:r>
+      <w:proofErr w:type="spellStart"/>
+      <w:r>
+        <w:t>systemctl</w:t>
+      </w:r>
+      <w:proofErr w:type="spellEnd"/>
+      <w:r>
+        <w:t xml:space="preserve"> stop </w:t>
+      </w:r>
+      <w:proofErr w:type="spellStart"/>
+      <w:r>
+        <w:t>mysql</w:t>
+      </w:r>
+      <w:proofErr w:type="spellEnd"/>
+      <w:r>
+        <w:t>”.</w:t>
+      </w:r>
+    </w:p>
+    <w:p>
+      <w:r>
+        <w:t xml:space="preserve">Parte 4: Configuración Adicional de MySQL </w:t>
+      </w:r>
+    </w:p>
+    <w:p>
+      <w:r>
+        <w:t xml:space="preserve">Pregunta: Configuración del Juego de Caracteres y la Colación </w:t>
+      </w:r>
+    </w:p>
+    <w:p>
+      <w:r>
+        <w:t xml:space="preserve">¿Cómo se modifica la base de datos </w:t>
+      </w:r>
+      <w:proofErr w:type="spellStart"/>
+      <w:r>
+        <w:t>gestion_restaurante</w:t>
+      </w:r>
+      <w:proofErr w:type="spellEnd"/>
+      <w:r>
+        <w:t xml:space="preserve"> para cambiar su juego de caracteres y colación a utf8mb4 y utf8mb4_unicode_ci? (0.23 puntos) </w:t>
+      </w:r>
+    </w:p>
+    <w:p>
+      <w:r>
+        <w:t>Para modificar esto se emplea el comando: “</w:t>
+      </w:r>
+      <w:r>
+        <w:t xml:space="preserve">ALTER DATABASE </w:t>
+      </w:r>
+      <w:proofErr w:type="spellStart"/>
+      <w:r>
+        <w:t>gestion_</w:t>
+      </w:r>
+      <w:r>
+        <w:t>restaurante</w:t>
+      </w:r>
+      <w:proofErr w:type="spellEnd"/>
+      <w:r>
+        <w:t xml:space="preserve"> CHARACTER SET utf8mb4 COLLATE utf8mb4_unicode_ci;</w:t>
+      </w:r>
+      <w:r>
+        <w:t>”</w:t>
+      </w:r>
+    </w:p>
+    <w:p>
+      <w:r>
+        <w:t xml:space="preserve">Parte 5: Subida del Proyecto a un Repositorio en el Cloud </w:t>
+      </w:r>
+    </w:p>
+    <w:p>
+      <w:r>
+        <w:t xml:space="preserve">Pregunta: Configuración en GitHub (últimos 10 minutos del examen) </w:t>
+      </w:r>
+    </w:p>
+    <w:p>
+      <w:r>
+        <w:t xml:space="preserve">Sube el directorio de tu examen a un repositorio remoto en GitHub. (0.69 puntos) </w:t>
+      </w:r>
+    </w:p>
+    <w:p>
       <w:r>
         <w:lastRenderedPageBreak/>
-        <w:t xml:space="preserve">Describe detalladamente cada uno de los siguientes aspectos necesarios antes y durante la instalación de software, explicando su importancia y el impacto que pueden tener en el proceso. </w:t>
-      </w:r>
-    </w:p>
-    <w:p>
-      <w:r>
-        <w:t xml:space="preserve">Parte Práctica: </w:t>
-      </w:r>
-    </w:p>
-    <w:p>
-      <w:r>
-        <w:t xml:space="preserve">Antes de proceder a la instalación de cualquier software, es fundamental cumplir con ciertos requisitos para garantizar una instalación y configuración correctas. En el contexto de la instalación y configuración de MySQL en un entorno virtualizado utilizando </w:t>
-      </w:r>
-      <w:proofErr w:type="spellStart"/>
-      <w:r>
-        <w:t>Vagrant</w:t>
-      </w:r>
-      <w:proofErr w:type="spellEnd"/>
-      <w:r>
-        <w:t xml:space="preserve"> y Ubuntu, es esencial seguir una serie de pasos previos que asegurarán que todo el proceso se lleve a cabo sin problemas. </w:t>
-      </w:r>
-      <w:r>
-        <w:rPr>
-          <w:b/>
-          <w:bCs/>
-        </w:rPr>
-        <w:t xml:space="preserve">Replica de forma práctica </w:t>
-      </w:r>
-      <w:r>
-        <w:t xml:space="preserve">los mismos teniendo en consideración los siguientes puntos clave: </w:t>
-      </w:r>
-    </w:p>
-    <w:p>
-      <w:r>
-        <w:t xml:space="preserve">Parte 1: </w:t>
-      </w:r>
-      <w:proofErr w:type="spellStart"/>
-      <w:r>
-        <w:t>Vagrant</w:t>
-      </w:r>
-      <w:proofErr w:type="spellEnd"/>
-      <w:r>
-        <w:t xml:space="preserve"> y Automatización </w:t>
-      </w:r>
-    </w:p>
-    <w:p>
-      <w:r>
-        <w:t xml:space="preserve">Pregunta: Configuración de </w:t>
-      </w:r>
-      <w:proofErr w:type="spellStart"/>
-      <w:r>
-        <w:t>Vagrant</w:t>
-      </w:r>
-      <w:proofErr w:type="spellEnd"/>
-      <w:r>
-        <w:t xml:space="preserve"> </w:t>
-      </w:r>
-    </w:p>
-    <w:p>
-      <w:r>
-        <w:t xml:space="preserve">¿Qué sistema operativo se debe especificar en el </w:t>
-      </w:r>
-      <w:proofErr w:type="spellStart"/>
-      <w:r>
-        <w:t>Vagrantfile</w:t>
-      </w:r>
-      <w:proofErr w:type="spellEnd"/>
-      <w:r>
-        <w:t xml:space="preserve"> si queremos un servidor virtual basado en Ubuntu? (0.23 puntos) </w:t>
-      </w:r>
-    </w:p>
-    <w:p>
-      <w:r>
-        <w:t xml:space="preserve">Si queremos un servidor virtual basado en </w:t>
-      </w:r>
-      <w:proofErr w:type="spellStart"/>
-      <w:r>
-        <w:t>Ubunto</w:t>
-      </w:r>
-      <w:proofErr w:type="spellEnd"/>
-      <w:r>
-        <w:t xml:space="preserve"> se utilizará:</w:t>
-      </w:r>
-      <w:r>
-        <w:t xml:space="preserve"> </w:t>
-      </w:r>
-      <w:proofErr w:type="spellStart"/>
-      <w:r>
-        <w:t>config.vm.box</w:t>
-      </w:r>
-      <w:proofErr w:type="spellEnd"/>
-      <w:r>
-        <w:t xml:space="preserve"> = "</w:t>
-      </w:r>
-      <w:proofErr w:type="spellStart"/>
-      <w:r>
-        <w:t>ubuntu</w:t>
-      </w:r>
-      <w:proofErr w:type="spellEnd"/>
-      <w:r>
-        <w:t>/xenial64"</w:t>
-      </w:r>
-      <w:r>
-        <w:t>.</w:t>
-      </w:r>
-    </w:p>
-    <w:p>
-      <w:r>
-        <w:t xml:space="preserve">Pregunta: Automatización con </w:t>
-      </w:r>
-      <w:proofErr w:type="spellStart"/>
-      <w:r>
-        <w:t>Vagrant</w:t>
-      </w:r>
-      <w:proofErr w:type="spellEnd"/>
-      <w:r>
-        <w:t xml:space="preserve"> </w:t>
-      </w:r>
-    </w:p>
-    <w:p>
-      <w:r>
-        <w:t xml:space="preserve">2. ¿Cómo podemos generar desde el entorno real un archivo llamado </w:t>
-      </w:r>
-      <w:proofErr w:type="spellStart"/>
-      <w:r>
-        <w:t>datos_menu.sql</w:t>
-      </w:r>
-      <w:proofErr w:type="spellEnd"/>
-      <w:r>
-        <w:t xml:space="preserve"> en /home/</w:t>
-      </w:r>
-      <w:proofErr w:type="spellStart"/>
-      <w:r>
-        <w:t>vagrant</w:t>
-      </w:r>
-      <w:proofErr w:type="spellEnd"/>
-      <w:r>
-        <w:t xml:space="preserve">/ de la virtualización? (0.69 puntos) </w:t>
-      </w:r>
-    </w:p>
-    <w:p>
-      <w:r>
-        <w:t xml:space="preserve">Parte 2: Instalación y Configuración de MySQL </w:t>
-      </w:r>
-    </w:p>
-    <w:p>
-      <w:r>
-        <w:t xml:space="preserve">Pregunta: Instalación y Configuración Inicial en Ubuntu </w:t>
-      </w:r>
-    </w:p>
-    <w:p>
-      <w:r>
-        <w:t xml:space="preserve">¿Cuál es el comando para elevar privilegios a </w:t>
-      </w:r>
-      <w:proofErr w:type="spellStart"/>
-      <w:r>
-        <w:t>superusuario</w:t>
-      </w:r>
-      <w:proofErr w:type="spellEnd"/>
-      <w:r>
-        <w:t>? (0.23 puntos)</w:t>
-      </w:r>
-    </w:p>
-    <w:p>
-      <w:r>
-        <w:t xml:space="preserve">El comando para elevar privilegios a </w:t>
-      </w:r>
-      <w:proofErr w:type="spellStart"/>
-      <w:r>
-        <w:t>superusuario</w:t>
-      </w:r>
-      <w:proofErr w:type="spellEnd"/>
-      <w:r>
-        <w:t xml:space="preserve"> es “sudo su”.</w:t>
-      </w:r>
-      <w:r>
-        <w:t xml:space="preserve"> </w:t>
-      </w:r>
-    </w:p>
-    <w:p>
-      <w:r>
-        <w:t xml:space="preserve">¿Cuál es el primer comando que se debe ejecutar para actualizar los paquetes de una máquina virtual en Ubuntu? (0.46 puntos) </w:t>
-      </w:r>
-      <w:r>
-        <w:rPr>
-          <w:b/>
-          <w:bCs/>
-        </w:rPr>
-        <w:t xml:space="preserve">Módulo: SISIN Tema 7 </w:t>
-      </w:r>
-    </w:p>
-    <w:p>
-      <w:r>
-        <w:t xml:space="preserve">El comando para actualizar los paquetes en una máquina virtual en Ubuntu es “sudo </w:t>
-      </w:r>
-      <w:proofErr w:type="spellStart"/>
-      <w:r>
-        <w:t>apt</w:t>
-      </w:r>
-      <w:proofErr w:type="spellEnd"/>
-      <w:r>
-        <w:t xml:space="preserve"> </w:t>
-      </w:r>
-      <w:proofErr w:type="spellStart"/>
-      <w:r>
-        <w:t>update</w:t>
-      </w:r>
-      <w:proofErr w:type="spellEnd"/>
-      <w:r>
-        <w:t>”.</w:t>
-      </w:r>
-    </w:p>
-    <w:p>
-      <w:r>
-        <w:t xml:space="preserve">¿Qué comando se utiliza para instalar el servidor MySQL en Ubuntu? (0.46 puntos) </w:t>
-      </w:r>
-    </w:p>
-    <w:p>
-      <w:r>
-        <w:t>El comando empleado para instalar MYSQL es “</w:t>
-      </w:r>
-      <w:r>
-        <w:t xml:space="preserve">sudo </w:t>
-      </w:r>
-      <w:proofErr w:type="spellStart"/>
-      <w:r>
-        <w:t>apt</w:t>
-      </w:r>
-      <w:proofErr w:type="spellEnd"/>
-      <w:r>
-        <w:t xml:space="preserve"> </w:t>
-      </w:r>
-      <w:proofErr w:type="spellStart"/>
-      <w:r>
-        <w:t>install</w:t>
-      </w:r>
-      <w:proofErr w:type="spellEnd"/>
-      <w:r>
-        <w:t xml:space="preserve"> mysql-server</w:t>
-      </w:r>
-      <w:r>
-        <w:t>”</w:t>
-      </w:r>
-    </w:p>
-    <w:p>
-      <w:r>
-        <w:t xml:space="preserve">¿Qué comandos se utilizan para iniciar, verificar el estado y habilitar el servidor MySQL para que inicie automáticamente al arrancar el sistema? (0.48 puntos) </w:t>
-      </w:r>
-    </w:p>
-    <w:p>
-      <w:r>
-        <w:t xml:space="preserve">Pregunta: Configuración del Usuario </w:t>
-      </w:r>
-      <w:proofErr w:type="spellStart"/>
-      <w:r>
-        <w:t>Root</w:t>
-      </w:r>
-      <w:proofErr w:type="spellEnd"/>
-      <w:r>
-        <w:t xml:space="preserve"> en MySQL </w:t>
-      </w:r>
-    </w:p>
-    <w:p>
-      <w:r>
-        <w:lastRenderedPageBreak/>
-        <w:t xml:space="preserve">¿Qué comando se utiliza para acceder a MySQL como usuario </w:t>
-      </w:r>
-      <w:proofErr w:type="spellStart"/>
-      <w:r>
-        <w:t>root</w:t>
-      </w:r>
-      <w:proofErr w:type="spellEnd"/>
-      <w:r>
-        <w:t xml:space="preserve"> después de la instalación? (0.46 puntos) </w:t>
-      </w:r>
-    </w:p>
-    <w:p>
-      <w:r>
-        <w:t xml:space="preserve">¿Cómo se crea una base de datos llamada </w:t>
-      </w:r>
-      <w:proofErr w:type="spellStart"/>
-      <w:r>
-        <w:t>gestion_restaurante</w:t>
-      </w:r>
-      <w:proofErr w:type="spellEnd"/>
-      <w:r>
-        <w:t xml:space="preserve">? (0.46 puntos) </w:t>
-      </w:r>
-    </w:p>
-    <w:p>
-      <w:r>
-        <w:t xml:space="preserve">Escribe el comando SQL para crear la tabla </w:t>
-      </w:r>
-      <w:proofErr w:type="spellStart"/>
-      <w:r>
-        <w:t>menu</w:t>
-      </w:r>
-      <w:proofErr w:type="spellEnd"/>
-      <w:r>
-        <w:t xml:space="preserve"> con las siguientes columnas: </w:t>
-      </w:r>
-      <w:proofErr w:type="spellStart"/>
-      <w:r>
-        <w:t>idPlato</w:t>
-      </w:r>
-      <w:proofErr w:type="spellEnd"/>
-      <w:r>
-        <w:t xml:space="preserve">, nombre, </w:t>
-      </w:r>
-      <w:proofErr w:type="spellStart"/>
-      <w:r>
-        <w:t>descripcion</w:t>
-      </w:r>
-      <w:proofErr w:type="spellEnd"/>
-      <w:r>
-        <w:t xml:space="preserve">, precio, </w:t>
-      </w:r>
-      <w:proofErr w:type="spellStart"/>
-      <w:r>
-        <w:t>categoria</w:t>
-      </w:r>
-      <w:proofErr w:type="spellEnd"/>
-      <w:r>
-        <w:t xml:space="preserve">. (0.69 puntos) </w:t>
-      </w:r>
-    </w:p>
-    <w:p>
-      <w:r>
-        <w:t xml:space="preserve">Parte 3: Administración de MySQL con </w:t>
-      </w:r>
-      <w:proofErr w:type="spellStart"/>
-      <w:r>
-        <w:t>Vagrant</w:t>
-      </w:r>
-      <w:proofErr w:type="spellEnd"/>
-      <w:r>
-        <w:t xml:space="preserve"> </w:t>
-      </w:r>
-    </w:p>
-    <w:p>
-      <w:r>
-        <w:t xml:space="preserve">Pregunta: Gestión de la Base de Datos y Tabla </w:t>
-      </w:r>
-    </w:p>
-    <w:p>
-      <w:r>
-        <w:t xml:space="preserve">¿Cómo se carga el archivo </w:t>
-      </w:r>
-      <w:proofErr w:type="spellStart"/>
-      <w:r>
-        <w:t>datos_menu.sql</w:t>
-      </w:r>
-      <w:proofErr w:type="spellEnd"/>
-      <w:r>
-        <w:t xml:space="preserve"> en MySQL desde la máquina virtual? (0.46 puntos) </w:t>
-      </w:r>
-    </w:p>
-    <w:p>
-      <w:r>
-        <w:t xml:space="preserve">¿Qué comando se utiliza para detener el servicio MySQL? (0.46 puntos) </w:t>
-      </w:r>
-    </w:p>
-    <w:p>
-      <w:r>
-        <w:t xml:space="preserve">Parte 4: Configuración Adicional de MySQL </w:t>
-      </w:r>
-    </w:p>
-    <w:p>
-      <w:r>
-        <w:t xml:space="preserve">Pregunta: Configuración del Juego de Caracteres y la Colación </w:t>
-      </w:r>
-    </w:p>
-    <w:p>
-      <w:r>
-        <w:t xml:space="preserve">¿Cómo se modifica la base de datos </w:t>
-      </w:r>
-      <w:proofErr w:type="spellStart"/>
-      <w:r>
-        <w:t>gestion_restaurante</w:t>
-      </w:r>
-      <w:proofErr w:type="spellEnd"/>
-      <w:r>
-        <w:t xml:space="preserve"> para cambiar su juego de caracteres y colación a utf8mb4 y utf8mb4_unicode_ci? (0.23 puntos) </w:t>
-      </w:r>
-    </w:p>
-    <w:p>
-      <w:r>
-        <w:t xml:space="preserve">Parte 5: Subida del Proyecto a un Repositorio en el Cloud </w:t>
-      </w:r>
-    </w:p>
-    <w:p>
-      <w:r>
-        <w:t xml:space="preserve">Pregunta: Configuración en GitHub (últimos 10 minutos del examen) </w:t>
-      </w:r>
-    </w:p>
-    <w:p>
-      <w:r>
-        <w:t xml:space="preserve">Sube el directorio de tu examen a un repositorio remoto en GitHub. (0.69 puntos) </w:t>
+        <w:t xml:space="preserve">El repositorio esta subido y te adjunto aquí el enlace a él: </w:t>
+      </w:r>
+      <w:r>
+        <w:t>https://github.com/DavidGlezG/examen-sisin-tema7</w:t>
       </w:r>
     </w:p>
     <w:p>

</xml_diff>

<commit_message>
Exportación del word a pdf para la entrega
</commit_message>
<xml_diff>
--- a/Resolución Examen Sisin Tema 7.docx
+++ b/Resolución Examen Sisin Tema 7.docx
@@ -35,6 +35,11 @@
     </w:p>
     <w:p>
       <w:r>
+        <w:t>La respuesta correcta a esta pregunta es la A.</w:t>
+      </w:r>
+    </w:p>
+    <w:p>
+      <w:r>
         <w:t xml:space="preserve">(0.60) ¿Qué lenguaje de marcado se utiliza generalmente para escribir páginas web y permite la inserción de hiperenlaces? </w:t>
       </w:r>
     </w:p>
@@ -60,6 +65,14 @@
     </w:p>
     <w:p>
       <w:r>
+        <w:t xml:space="preserve">La respuesta correcta a esta pregunta es la </w:t>
+      </w:r>
+      <w:r>
+        <w:t>C.</w:t>
+      </w:r>
+    </w:p>
+    <w:p>
+      <w:r>
         <w:t xml:space="preserve">(0.60) ¿Cuál de los siguientes sitios fue uno de los primeros en fomentar redes de amigos y se hizo popular alrededor de 2003? </w:t>
       </w:r>
     </w:p>
@@ -109,6 +122,11 @@
     </w:p>
     <w:p>
       <w:r>
+        <w:t xml:space="preserve">La respuesta correcta a esta pregunta es la </w:t>
+      </w:r>
+    </w:p>
+    <w:p>
+      <w:r>
         <w:t xml:space="preserve">(0.60) ¿Cuál de los siguientes tipos de </w:t>
       </w:r>
       <w:proofErr w:type="gramStart"/>
@@ -180,11 +198,13 @@
     </w:p>
     <w:p>
       <w:r>
-        <w:t xml:space="preserve">(1.6) Para asegurar una instalación exitosa y segura de cualquier software, es necesario seguir una serie de pasos y cumplir con ciertos requisitos previos. Describe detalladamente cada uno de los siguientes aspectos necesarios antes y </w:t>
-      </w:r>
-      <w:r>
         <w:lastRenderedPageBreak/>
-        <w:t xml:space="preserve">durante la instalación de software, explicando su importancia y el impacto que pueden tener en el proceso. </w:t>
+        <w:t>La respuesta correcta a esta pregunta es la D.</w:t>
+      </w:r>
+    </w:p>
+    <w:p>
+      <w:r>
+        <w:t xml:space="preserve">(1.6) Para asegurar una instalación exitosa y segura de cualquier software, es necesario seguir una serie de pasos y cumplir con ciertos requisitos previos. Describe detalladamente cada uno de los siguientes aspectos necesarios antes y durante la instalación de software, explicando su importancia y el impacto que pueden tener en el proceso. </w:t>
       </w:r>
     </w:p>
     <w:p>
@@ -437,6 +457,7 @@
     </w:p>
     <w:p>
       <w:r>
+        <w:lastRenderedPageBreak/>
         <w:t xml:space="preserve">¿Qué comandos se utilizan para iniciar, verificar el estado y habilitar el servidor MySQL para que inicie automáticamente al arrancar el sistema? (0.48 puntos) </w:t>
       </w:r>
     </w:p>
@@ -484,7 +505,6 @@
         <w:rPr>
           <w:lang w:val="en-GB"/>
         </w:rPr>
-        <w:lastRenderedPageBreak/>
         <w:t>--</w:t>
       </w:r>
       <w:proofErr w:type="spellStart"/>
@@ -1151,6 +1171,7 @@
     </w:p>
     <w:p>
       <w:r>
+        <w:lastRenderedPageBreak/>
         <w:t>Para modificar esto se emplea el comando: “</w:t>
       </w:r>
       <w:r>
@@ -1188,7 +1209,6 @@
     </w:p>
     <w:p>
       <w:r>
-        <w:lastRenderedPageBreak/>
         <w:t xml:space="preserve">El repositorio esta subido y te adjunto aquí el enlace a él: </w:t>
       </w:r>
       <w:r>

</xml_diff>